<commit_message>
fixed nested conditional statements
</commit_message>
<xml_diff>
--- a/WhatIsImplemented.docx
+++ b/WhatIsImplemented.docx
@@ -53,9 +53,15 @@
         <w:rPr>
           <w:lang w:val="it-IT"/>
         </w:rPr>
-        <w:t>number</w:t>
-      </w:r>
-      <w:proofErr w:type="spellEnd"/>
+        <w:t>Number</w:t>
+      </w:r>
+      <w:proofErr w:type="spellEnd"/>
+      <w:r>
+        <w:rPr>
+          <w:lang w:val="it-IT"/>
+        </w:rPr>
+        <w:t xml:space="preserve"> (Double, Float)</w:t>
+      </w:r>
     </w:p>
     <w:p>
       <w:pPr>
@@ -64,23 +70,86 @@
           <w:ilvl w:val="0"/>
           <w:numId w:val="7"/>
         </w:numPr>
-        <w:rPr>
-          <w:lang w:val="it-IT"/>
-        </w:rPr>
-      </w:pPr>
-      <w:proofErr w:type="spellStart"/>
-      <w:r>
-        <w:rPr>
-          <w:lang w:val="it-IT"/>
-        </w:rPr>
-        <w:t>table</w:t>
-      </w:r>
-      <w:proofErr w:type="spellEnd"/>
-      <w:r>
-        <w:rPr>
-          <w:lang w:val="it-IT"/>
-        </w:rPr>
-        <w:t xml:space="preserve"> (1-D array)</w:t>
+      </w:pPr>
+      <w:r>
+        <w:t xml:space="preserve">table (1-D </w:t>
+      </w:r>
+      <w:r>
+        <w:t xml:space="preserve">canonical </w:t>
+      </w:r>
+      <w:r>
+        <w:t>array)</w:t>
+      </w:r>
+      <w:r>
+        <w:t xml:space="preserve"> </w:t>
+      </w:r>
+    </w:p>
+    <w:p>
+      <w:pPr>
+        <w:pStyle w:val="Paragrafoelenco"/>
+        <w:numPr>
+          <w:ilvl w:val="1"/>
+          <w:numId w:val="7"/>
+        </w:numPr>
+      </w:pPr>
+      <w:r>
+        <w:t>Fixed size based on declaration: a</w:t>
+      </w:r>
+      <w:proofErr w:type="gramStart"/>
+      <w:r>
+        <w:t>={</w:t>
+      </w:r>
+      <w:proofErr w:type="gramEnd"/>
+      <w:r>
+        <w:t>2, 3, 4, 5} can have at most that size</w:t>
+      </w:r>
+    </w:p>
+    <w:p>
+      <w:pPr>
+        <w:pStyle w:val="Paragrafoelenco"/>
+        <w:numPr>
+          <w:ilvl w:val="1"/>
+          <w:numId w:val="7"/>
+        </w:numPr>
+      </w:pPr>
+      <w:r>
+        <w:t xml:space="preserve">Array elements can be used to initialize variable (also multiple </w:t>
+      </w:r>
+      <w:proofErr w:type="spellStart"/>
+      <w:r>
+        <w:t>initiliazations</w:t>
+      </w:r>
+      <w:proofErr w:type="spellEnd"/>
+      <w:r>
+        <w:t>) a, b=</w:t>
+      </w:r>
+      <w:proofErr w:type="gramStart"/>
+      <w:r>
+        <w:t>c[</w:t>
+      </w:r>
+      <w:proofErr w:type="gramEnd"/>
+      <w:r>
+        <w:t>1], c[0]</w:t>
+      </w:r>
+    </w:p>
+    <w:p>
+      <w:pPr>
+        <w:pStyle w:val="Paragrafoelenco"/>
+        <w:numPr>
+          <w:ilvl w:val="1"/>
+          <w:numId w:val="7"/>
+        </w:numPr>
+      </w:pPr>
+      <w:r>
+        <w:t xml:space="preserve">Single elements can be </w:t>
+      </w:r>
+      <w:proofErr w:type="gramStart"/>
+      <w:r>
+        <w:t>initialized</w:t>
+      </w:r>
+      <w:proofErr w:type="gramEnd"/>
+      <w:r>
+        <w:t xml:space="preserve"> </w:t>
       </w:r>
     </w:p>
     <w:p>
@@ -111,24 +180,19 @@
           <w:ilvl w:val="0"/>
           <w:numId w:val="8"/>
         </w:numPr>
-        <w:rPr>
-          <w:lang w:val="it-IT"/>
-        </w:rPr>
-      </w:pPr>
-      <w:r>
-        <w:rPr>
-          <w:lang w:val="it-IT"/>
-        </w:rPr>
+      </w:pPr>
+      <w:r>
         <w:t xml:space="preserve">Global </w:t>
       </w:r>
-      <w:proofErr w:type="spellStart"/>
-      <w:r>
-        <w:rPr>
-          <w:lang w:val="it-IT"/>
-        </w:rPr>
+      <w:r>
         <w:t>variables</w:t>
       </w:r>
-      <w:proofErr w:type="spellEnd"/>
+      <w:r>
+        <w:t xml:space="preserve"> (not inside c</w:t>
+      </w:r>
+      <w:r>
+        <w:t>ontrol flow instructions)</w:t>
+      </w:r>
     </w:p>
     <w:p>
       <w:pPr>
@@ -149,24 +213,16 @@
           <w:ilvl w:val="0"/>
           <w:numId w:val="8"/>
         </w:numPr>
-        <w:rPr>
-          <w:lang w:val="it-IT"/>
-        </w:rPr>
-      </w:pPr>
-      <w:r>
-        <w:rPr>
-          <w:lang w:val="it-IT"/>
-        </w:rPr>
-        <w:t xml:space="preserve">Local </w:t>
-      </w:r>
-      <w:proofErr w:type="spellStart"/>
-      <w:r>
-        <w:rPr>
-          <w:lang w:val="it-IT"/>
-        </w:rPr>
-        <w:t>variables</w:t>
-      </w:r>
-      <w:proofErr w:type="spellEnd"/>
+      </w:pPr>
+      <w:r>
+        <w:t>Local variables</w:t>
+      </w:r>
+      <w:r>
+        <w:t xml:space="preserve"> (only inside f</w:t>
+      </w:r>
+      <w:r>
+        <w:t>unctions)</w:t>
+      </w:r>
     </w:p>
     <w:p>
       <w:pPr>
@@ -187,38 +243,12 @@
         <w:t>d</w:t>
       </w:r>
       <w:r>
-        <w:t xml:space="preserve">efinition and inline </w:t>
-      </w:r>
-      <w:proofErr w:type="spellStart"/>
-      <w:r>
-        <w:t>initialiation</w:t>
-      </w:r>
-      <w:proofErr w:type="spellEnd"/>
-    </w:p>
-    <w:p>
-      <w:pPr>
-        <w:pStyle w:val="Paragrafoelenco"/>
-        <w:numPr>
-          <w:ilvl w:val="0"/>
-          <w:numId w:val="8"/>
-        </w:numPr>
-        <w:rPr>
-          <w:lang w:val="it-IT"/>
-        </w:rPr>
-      </w:pPr>
-      <w:proofErr w:type="spellStart"/>
-      <w:r>
-        <w:rPr>
-          <w:lang w:val="it-IT"/>
-        </w:rPr>
-        <w:t>Blocks</w:t>
-      </w:r>
-      <w:proofErr w:type="spellEnd"/>
-      <w:r>
-        <w:rPr>
-          <w:lang w:val="it-IT"/>
-        </w:rPr>
-        <w:t xml:space="preserve"> (do-end)</w:t>
+        <w:t>efinition and inline initialiation</w:t>
+      </w:r>
+    </w:p>
+    <w:p>
+      <w:r>
+        <w:t xml:space="preserve">       3. Reassignment of global and local variables</w:t>
       </w:r>
     </w:p>
     <w:p>
@@ -226,7 +256,6 @@
         <w:rPr>
           <w:b/>
           <w:bCs/>
-          <w:lang w:val="it-IT"/>
         </w:rPr>
       </w:pPr>
     </w:p>
@@ -238,31 +267,22 @@
           <w:lang w:val="it-IT"/>
         </w:rPr>
       </w:pPr>
-    </w:p>
-    <w:p>
-      <w:pPr>
+      <w:proofErr w:type="spellStart"/>
+      <w:r>
         <w:rPr>
           <w:b/>
           <w:bCs/>
           <w:lang w:val="it-IT"/>
         </w:rPr>
-      </w:pPr>
-      <w:proofErr w:type="spellStart"/>
+        <w:t>Operators</w:t>
+      </w:r>
+      <w:proofErr w:type="spellEnd"/>
       <w:r>
         <w:rPr>
           <w:b/>
           <w:bCs/>
           <w:lang w:val="it-IT"/>
         </w:rPr>
-        <w:t>Operators</w:t>
-      </w:r>
-      <w:proofErr w:type="spellEnd"/>
-      <w:r>
-        <w:rPr>
-          <w:b/>
-          <w:bCs/>
-          <w:lang w:val="it-IT"/>
-        </w:rPr>
         <w:t>:</w:t>
       </w:r>
     </w:p>
@@ -421,6 +441,12 @@
         </w:rPr>
         <w:t xml:space="preserve"> ^</w:t>
       </w:r>
+      <w:r>
+        <w:rPr>
+          <w:lang w:val="it-IT"/>
+        </w:rPr>
+        <w:t xml:space="preserve"> </w:t>
+      </w:r>
     </w:p>
     <w:p>
       <w:pPr>
@@ -519,6 +545,40 @@
         <w:t>not</w:t>
       </w:r>
       <w:proofErr w:type="spellEnd"/>
+      <w:r>
+        <w:rPr>
+          <w:lang w:val="it-IT"/>
+        </w:rPr>
+        <w:t xml:space="preserve"> (</w:t>
+      </w:r>
+      <w:proofErr w:type="spellStart"/>
+      <w:r>
+        <w:rPr>
+          <w:lang w:val="it-IT"/>
+        </w:rPr>
+        <w:t>not</w:t>
+      </w:r>
+      <w:proofErr w:type="spellEnd"/>
+      <w:r>
+        <w:rPr>
+          <w:lang w:val="it-IT"/>
+        </w:rPr>
+        <w:t xml:space="preserve"> </w:t>
+      </w:r>
+      <w:proofErr w:type="spellStart"/>
+      <w:r>
+        <w:rPr>
+          <w:lang w:val="it-IT"/>
+        </w:rPr>
+        <w:t>implemented</w:t>
+      </w:r>
+      <w:proofErr w:type="spellEnd"/>
+      <w:r>
+        <w:rPr>
+          <w:lang w:val="it-IT"/>
+        </w:rPr>
+        <w:t>)</w:t>
+      </w:r>
     </w:p>
     <w:p>
       <w:pPr>
@@ -734,6 +794,26 @@
           <w:lang w:val="it-IT"/>
         </w:rPr>
       </w:pPr>
+      <w:r>
+        <w:rPr>
+          <w:lang w:val="it-IT"/>
+        </w:rPr>
+        <w:t xml:space="preserve">Flow Control </w:t>
+      </w:r>
+      <w:proofErr w:type="spellStart"/>
+      <w:r>
+        <w:rPr>
+          <w:lang w:val="it-IT"/>
+        </w:rPr>
+        <w:t>Instructions</w:t>
+      </w:r>
+      <w:proofErr w:type="spellEnd"/>
+      <w:r>
+        <w:rPr>
+          <w:lang w:val="it-IT"/>
+        </w:rPr>
+        <w:t>:</w:t>
+      </w:r>
     </w:p>
     <w:p>
       <w:pPr>
@@ -750,30 +830,8 @@
         <w:rPr>
           <w:lang w:val="it-IT"/>
         </w:rPr>
-        <w:t xml:space="preserve">Definition of </w:t>
-      </w:r>
-      <w:proofErr w:type="spellStart"/>
-      <w:r>
-        <w:rPr>
-          <w:lang w:val="it-IT"/>
-        </w:rPr>
-        <w:t>what</w:t>
-      </w:r>
-      <w:proofErr w:type="spellEnd"/>
-      <w:r>
-        <w:rPr>
-          <w:lang w:val="it-IT"/>
-        </w:rPr>
-        <w:t xml:space="preserve"> to </w:t>
-      </w:r>
-      <w:proofErr w:type="spellStart"/>
-      <w:r>
-        <w:rPr>
-          <w:lang w:val="it-IT"/>
-        </w:rPr>
-        <w:t>implement</w:t>
-      </w:r>
-      <w:proofErr w:type="spellEnd"/>
+        <w:t>For loop</w:t>
+      </w:r>
     </w:p>
     <w:p>
       <w:pPr>
@@ -786,11 +844,19 @@
           <w:lang w:val="it-IT"/>
         </w:rPr>
       </w:pPr>
-      <w:r>
-        <w:rPr>
-          <w:lang w:val="it-IT"/>
-        </w:rPr>
-        <w:t>Do parser</w:t>
+      <w:proofErr w:type="spellStart"/>
+      <w:r>
+        <w:rPr>
+          <w:lang w:val="it-IT"/>
+        </w:rPr>
+        <w:t>While</w:t>
+      </w:r>
+      <w:proofErr w:type="spellEnd"/>
+      <w:r>
+        <w:rPr>
+          <w:lang w:val="it-IT"/>
+        </w:rPr>
+        <w:t xml:space="preserve"> loop</w:t>
       </w:r>
     </w:p>
     <w:p>
@@ -809,6 +875,201 @@
         <w:rPr>
           <w:lang w:val="it-IT"/>
         </w:rPr>
+        <w:t>Repeat-until</w:t>
+      </w:r>
+      <w:proofErr w:type="spellEnd"/>
+    </w:p>
+    <w:p>
+      <w:pPr>
+        <w:pStyle w:val="Paragrafoelenco"/>
+        <w:numPr>
+          <w:ilvl w:val="0"/>
+          <w:numId w:val="9"/>
+        </w:numPr>
+        <w:rPr>
+          <w:lang w:val="it-IT"/>
+        </w:rPr>
+      </w:pPr>
+      <w:proofErr w:type="spellStart"/>
+      <w:r>
+        <w:rPr>
+          <w:lang w:val="it-IT"/>
+        </w:rPr>
+        <w:t>If</w:t>
+      </w:r>
+      <w:proofErr w:type="spellEnd"/>
+      <w:r>
+        <w:rPr>
+          <w:lang w:val="it-IT"/>
+        </w:rPr>
+        <w:t xml:space="preserve"> </w:t>
+      </w:r>
+      <w:proofErr w:type="spellStart"/>
+      <w:r>
+        <w:rPr>
+          <w:lang w:val="it-IT"/>
+        </w:rPr>
+        <w:t>then</w:t>
+      </w:r>
+      <w:proofErr w:type="spellEnd"/>
+      <w:r>
+        <w:rPr>
+          <w:lang w:val="it-IT"/>
+        </w:rPr>
+        <w:t xml:space="preserve"> else</w:t>
+      </w:r>
+    </w:p>
+    <w:p>
+      <w:pPr>
+        <w:pStyle w:val="Paragrafoelenco"/>
+        <w:numPr>
+          <w:ilvl w:val="0"/>
+          <w:numId w:val="9"/>
+        </w:numPr>
+      </w:pPr>
+      <w:r>
+        <w:t xml:space="preserve">Nested Flow Control Instruction </w:t>
+      </w:r>
+      <w:r>
+        <w:t>(any depth and all)</w:t>
+      </w:r>
+    </w:p>
+    <w:p>
+      <w:pPr>
+        <w:pStyle w:val="Paragrafoelenco"/>
+      </w:pPr>
+      <w:r>
+        <w:t>Loop Condition Supported: Single numbers, single variables, Boolean expressions (of any length)</w:t>
+      </w:r>
+    </w:p>
+    <w:p>
+      <w:r>
+        <w:t>Functions</w:t>
+      </w:r>
+    </w:p>
+    <w:p>
+      <w:pPr>
+        <w:pStyle w:val="Paragrafoelenco"/>
+        <w:numPr>
+          <w:ilvl w:val="0"/>
+          <w:numId w:val="9"/>
+        </w:numPr>
+      </w:pPr>
+      <w:r>
+        <w:lastRenderedPageBreak/>
+        <w:t>Function declaration</w:t>
+      </w:r>
+      <w:r>
+        <w:t xml:space="preserve"> (anywhere in t</w:t>
+      </w:r>
+      <w:r>
+        <w:t>he code)</w:t>
+      </w:r>
+      <w:r>
+        <w:t xml:space="preserve"> (only NUMBER as parameter</w:t>
+      </w:r>
+      <w:r>
+        <w:t xml:space="preserve"> and return value must be a number</w:t>
+      </w:r>
+      <w:r>
+        <w:t>)</w:t>
+      </w:r>
+    </w:p>
+    <w:p>
+      <w:pPr>
+        <w:pStyle w:val="Paragrafoelenco"/>
+        <w:numPr>
+          <w:ilvl w:val="0"/>
+          <w:numId w:val="9"/>
+        </w:numPr>
+      </w:pPr>
+      <w:r>
+        <w:t>Print function</w:t>
+      </w:r>
+      <w:r>
+        <w:t xml:space="preserve"> (Only string </w:t>
+      </w:r>
+    </w:p>
+    <w:p>
+      <w:pPr>
+        <w:ind w:left="360"/>
+      </w:pPr>
+    </w:p>
+    <w:p/>
+    <w:p>
+      <w:pPr>
+        <w:pStyle w:val="Paragrafoelenco"/>
+        <w:numPr>
+          <w:ilvl w:val="0"/>
+          <w:numId w:val="9"/>
+        </w:numPr>
+        <w:rPr>
+          <w:lang w:val="it-IT"/>
+        </w:rPr>
+      </w:pPr>
+      <w:r>
+        <w:rPr>
+          <w:lang w:val="it-IT"/>
+        </w:rPr>
+        <w:t xml:space="preserve">Definition of </w:t>
+      </w:r>
+      <w:proofErr w:type="spellStart"/>
+      <w:r>
+        <w:rPr>
+          <w:lang w:val="it-IT"/>
+        </w:rPr>
+        <w:t>what</w:t>
+      </w:r>
+      <w:proofErr w:type="spellEnd"/>
+      <w:r>
+        <w:rPr>
+          <w:lang w:val="it-IT"/>
+        </w:rPr>
+        <w:t xml:space="preserve"> to </w:t>
+      </w:r>
+      <w:proofErr w:type="spellStart"/>
+      <w:r>
+        <w:rPr>
+          <w:lang w:val="it-IT"/>
+        </w:rPr>
+        <w:t>implement</w:t>
+      </w:r>
+      <w:proofErr w:type="spellEnd"/>
+    </w:p>
+    <w:p>
+      <w:pPr>
+        <w:pStyle w:val="Paragrafoelenco"/>
+        <w:numPr>
+          <w:ilvl w:val="0"/>
+          <w:numId w:val="9"/>
+        </w:numPr>
+        <w:rPr>
+          <w:lang w:val="it-IT"/>
+        </w:rPr>
+      </w:pPr>
+      <w:r>
+        <w:rPr>
+          <w:lang w:val="it-IT"/>
+        </w:rPr>
+        <w:t>Do parser</w:t>
+      </w:r>
+    </w:p>
+    <w:p>
+      <w:pPr>
+        <w:pStyle w:val="Paragrafoelenco"/>
+        <w:numPr>
+          <w:ilvl w:val="0"/>
+          <w:numId w:val="9"/>
+        </w:numPr>
+        <w:rPr>
+          <w:lang w:val="it-IT"/>
+        </w:rPr>
+      </w:pPr>
+      <w:proofErr w:type="spellStart"/>
+      <w:r>
+        <w:rPr>
+          <w:lang w:val="it-IT"/>
+        </w:rPr>
         <w:t>Translate</w:t>
       </w:r>
       <w:proofErr w:type="spellEnd"/>
@@ -825,6 +1086,173 @@
         <w:rPr>
           <w:u w:val="single"/>
           <w:lang w:val="it-IT"/>
+        </w:rPr>
+      </w:pPr>
+    </w:p>
+    <w:p>
+      <w:pPr>
+        <w:pStyle w:val="Paragrafoelenco"/>
+        <w:rPr>
+          <w:u w:val="single"/>
+          <w:lang w:val="it-IT"/>
+        </w:rPr>
+      </w:pPr>
+    </w:p>
+    <w:p>
+      <w:pPr>
+        <w:pStyle w:val="Paragrafoelenco"/>
+        <w:rPr>
+          <w:u w:val="single"/>
+          <w:lang w:val="it-IT"/>
+        </w:rPr>
+      </w:pPr>
+    </w:p>
+    <w:p>
+      <w:pPr>
+        <w:pStyle w:val="Paragrafoelenco"/>
+        <w:rPr>
+          <w:u w:val="single"/>
+          <w:lang w:val="it-IT"/>
+        </w:rPr>
+      </w:pPr>
+    </w:p>
+    <w:p>
+      <w:pPr>
+        <w:pStyle w:val="Paragrafoelenco"/>
+        <w:rPr>
+          <w:u w:val="single"/>
+          <w:lang w:val="it-IT"/>
+        </w:rPr>
+      </w:pPr>
+    </w:p>
+    <w:p>
+      <w:pPr>
+        <w:pStyle w:val="Paragrafoelenco"/>
+        <w:rPr>
+          <w:u w:val="single"/>
+          <w:lang w:val="it-IT"/>
+        </w:rPr>
+      </w:pPr>
+      <w:proofErr w:type="spellStart"/>
+      <w:r>
+        <w:rPr>
+          <w:u w:val="single"/>
+          <w:lang w:val="it-IT"/>
+        </w:rPr>
+        <w:t>Error</w:t>
+      </w:r>
+      <w:proofErr w:type="spellEnd"/>
+      <w:r>
+        <w:rPr>
+          <w:u w:val="single"/>
+          <w:lang w:val="it-IT"/>
+        </w:rPr>
+        <w:t xml:space="preserve"> </w:t>
+      </w:r>
+      <w:proofErr w:type="spellStart"/>
+      <w:r>
+        <w:rPr>
+          <w:u w:val="single"/>
+          <w:lang w:val="it-IT"/>
+        </w:rPr>
+        <w:t>recognition</w:t>
+      </w:r>
+      <w:proofErr w:type="spellEnd"/>
+      <w:r>
+        <w:rPr>
+          <w:u w:val="single"/>
+          <w:lang w:val="it-IT"/>
+        </w:rPr>
+        <w:t>:</w:t>
+      </w:r>
+    </w:p>
+    <w:p>
+      <w:pPr>
+        <w:pStyle w:val="Paragrafoelenco"/>
+        <w:rPr>
+          <w:u w:val="single"/>
+          <w:lang w:val="it-IT"/>
+        </w:rPr>
+      </w:pPr>
+    </w:p>
+    <w:p>
+      <w:pPr>
+        <w:pStyle w:val="Paragrafoelenco"/>
+        <w:rPr>
+          <w:u w:val="single"/>
+          <w:lang w:val="it-IT"/>
+        </w:rPr>
+      </w:pPr>
+    </w:p>
+    <w:p>
+      <w:pPr>
+        <w:pStyle w:val="Paragrafoelenco"/>
+        <w:rPr>
+          <w:u w:val="single"/>
+          <w:lang w:val="it-IT"/>
+        </w:rPr>
+      </w:pPr>
+    </w:p>
+    <w:p>
+      <w:pPr>
+        <w:pStyle w:val="Paragrafoelenco"/>
+        <w:rPr>
+          <w:u w:val="single"/>
+          <w:lang w:val="it-IT"/>
+        </w:rPr>
+      </w:pPr>
+    </w:p>
+    <w:p>
+      <w:pPr>
+        <w:pStyle w:val="Paragrafoelenco"/>
+        <w:rPr>
+          <w:u w:val="single"/>
+        </w:rPr>
+      </w:pPr>
+      <w:r>
+        <w:t>During variable declaration, I n</w:t>
+      </w:r>
+      <w:r>
+        <w:t xml:space="preserve">oticed that as variables have no type, they can store whatever they want. </w:t>
+      </w:r>
+      <w:proofErr w:type="gramStart"/>
+      <w:r>
+        <w:t>So</w:t>
+      </w:r>
+      <w:proofErr w:type="gramEnd"/>
+      <w:r>
+        <w:t xml:space="preserve"> to solve the problem, one could redeclare a global variable each time the type changes, solving the problem.</w:t>
+      </w:r>
+    </w:p>
+    <w:p>
+      <w:pPr>
+        <w:pStyle w:val="Paragrafoelenco"/>
+        <w:rPr>
+          <w:u w:val="single"/>
+        </w:rPr>
+      </w:pPr>
+    </w:p>
+    <w:p>
+      <w:pPr>
+        <w:pStyle w:val="Paragrafoelenco"/>
+        <w:rPr>
+          <w:u w:val="single"/>
+        </w:rPr>
+      </w:pPr>
+    </w:p>
+    <w:p>
+      <w:pPr>
+        <w:pStyle w:val="Paragrafoelenco"/>
+        <w:rPr>
+          <w:u w:val="single"/>
+        </w:rPr>
+      </w:pPr>
+    </w:p>
+    <w:p>
+      <w:pPr>
+        <w:pStyle w:val="Paragrafoelenco"/>
+        <w:rPr>
+          <w:u w:val="single"/>
         </w:rPr>
       </w:pPr>
     </w:p>
@@ -1308,9 +1736,9 @@
   </w:abstractNum>
   <w:abstractNum w:abstractNumId="5" w15:restartNumberingAfterBreak="0">
     <w:nsid w:val="35176966"/>
-    <w:multiLevelType w:val="hybridMultilevel"/>
-    <w:tmpl w:val="624EB8EA"/>
-    <w:lvl w:ilvl="0" w:tplc="0809000F">
+    <w:multiLevelType w:val="multilevel"/>
+    <w:tmpl w:val="076E75C6"/>
+    <w:lvl w:ilvl="0">
       <w:start w:val="1"/>
       <w:numFmt w:val="decimal"/>
       <w:lvlText w:val="%1."/>
@@ -1322,77 +1750,109 @@
         <w:rFonts w:hint="default"/>
       </w:rPr>
     </w:lvl>
-    <w:lvl w:ilvl="1" w:tplc="08090019" w:tentative="1">
-      <w:start w:val="1"/>
-      <w:numFmt w:val="lowerLetter"/>
-      <w:lvlText w:val="%2."/>
-      <w:lvlJc w:val="left"/>
-      <w:pPr>
-        <w:ind w:left="1440" w:hanging="360"/>
-      </w:pPr>
-    </w:lvl>
-    <w:lvl w:ilvl="2" w:tplc="0809001B" w:tentative="1">
-      <w:start w:val="1"/>
-      <w:numFmt w:val="lowerRoman"/>
-      <w:lvlText w:val="%3."/>
-      <w:lvlJc w:val="right"/>
-      <w:pPr>
-        <w:ind w:left="2160" w:hanging="180"/>
-      </w:pPr>
-    </w:lvl>
-    <w:lvl w:ilvl="3" w:tplc="0809000F" w:tentative="1">
-      <w:start w:val="1"/>
-      <w:numFmt w:val="decimal"/>
-      <w:lvlText w:val="%4."/>
-      <w:lvlJc w:val="left"/>
-      <w:pPr>
-        <w:ind w:left="2880" w:hanging="360"/>
-      </w:pPr>
-    </w:lvl>
-    <w:lvl w:ilvl="4" w:tplc="08090019" w:tentative="1">
-      <w:start w:val="1"/>
-      <w:numFmt w:val="lowerLetter"/>
-      <w:lvlText w:val="%5."/>
-      <w:lvlJc w:val="left"/>
-      <w:pPr>
-        <w:ind w:left="3600" w:hanging="360"/>
-      </w:pPr>
-    </w:lvl>
-    <w:lvl w:ilvl="5" w:tplc="0809001B" w:tentative="1">
-      <w:start w:val="1"/>
-      <w:numFmt w:val="lowerRoman"/>
-      <w:lvlText w:val="%6."/>
-      <w:lvlJc w:val="right"/>
-      <w:pPr>
-        <w:ind w:left="4320" w:hanging="180"/>
-      </w:pPr>
-    </w:lvl>
-    <w:lvl w:ilvl="6" w:tplc="0809000F" w:tentative="1">
-      <w:start w:val="1"/>
-      <w:numFmt w:val="decimal"/>
-      <w:lvlText w:val="%7."/>
-      <w:lvlJc w:val="left"/>
-      <w:pPr>
-        <w:ind w:left="5040" w:hanging="360"/>
-      </w:pPr>
-    </w:lvl>
-    <w:lvl w:ilvl="7" w:tplc="08090019" w:tentative="1">
-      <w:start w:val="1"/>
-      <w:numFmt w:val="lowerLetter"/>
-      <w:lvlText w:val="%8."/>
-      <w:lvlJc w:val="left"/>
-      <w:pPr>
-        <w:ind w:left="5760" w:hanging="360"/>
-      </w:pPr>
-    </w:lvl>
-    <w:lvl w:ilvl="8" w:tplc="0809001B" w:tentative="1">
-      <w:start w:val="1"/>
-      <w:numFmt w:val="lowerRoman"/>
-      <w:lvlText w:val="%9."/>
-      <w:lvlJc w:val="right"/>
-      <w:pPr>
-        <w:ind w:left="6480" w:hanging="180"/>
-      </w:pPr>
+    <w:lvl w:ilvl="1">
+      <w:start w:val="1"/>
+      <w:numFmt w:val="decimal"/>
+      <w:isLgl/>
+      <w:lvlText w:val="%1.%2."/>
+      <w:lvlJc w:val="left"/>
+      <w:pPr>
+        <w:ind w:left="1080" w:hanging="360"/>
+      </w:pPr>
+      <w:rPr>
+        <w:rFonts w:hint="default"/>
+      </w:rPr>
+    </w:lvl>
+    <w:lvl w:ilvl="2">
+      <w:start w:val="1"/>
+      <w:numFmt w:val="decimal"/>
+      <w:isLgl/>
+      <w:lvlText w:val="%1.%2.%3."/>
+      <w:lvlJc w:val="left"/>
+      <w:pPr>
+        <w:ind w:left="1800" w:hanging="720"/>
+      </w:pPr>
+      <w:rPr>
+        <w:rFonts w:hint="default"/>
+      </w:rPr>
+    </w:lvl>
+    <w:lvl w:ilvl="3">
+      <w:start w:val="1"/>
+      <w:numFmt w:val="decimal"/>
+      <w:isLgl/>
+      <w:lvlText w:val="%1.%2.%3.%4."/>
+      <w:lvlJc w:val="left"/>
+      <w:pPr>
+        <w:ind w:left="2160" w:hanging="720"/>
+      </w:pPr>
+      <w:rPr>
+        <w:rFonts w:hint="default"/>
+      </w:rPr>
+    </w:lvl>
+    <w:lvl w:ilvl="4">
+      <w:start w:val="1"/>
+      <w:numFmt w:val="decimal"/>
+      <w:isLgl/>
+      <w:lvlText w:val="%1.%2.%3.%4.%5."/>
+      <w:lvlJc w:val="left"/>
+      <w:pPr>
+        <w:ind w:left="2880" w:hanging="1080"/>
+      </w:pPr>
+      <w:rPr>
+        <w:rFonts w:hint="default"/>
+      </w:rPr>
+    </w:lvl>
+    <w:lvl w:ilvl="5">
+      <w:start w:val="1"/>
+      <w:numFmt w:val="decimal"/>
+      <w:isLgl/>
+      <w:lvlText w:val="%1.%2.%3.%4.%5.%6."/>
+      <w:lvlJc w:val="left"/>
+      <w:pPr>
+        <w:ind w:left="3240" w:hanging="1080"/>
+      </w:pPr>
+      <w:rPr>
+        <w:rFonts w:hint="default"/>
+      </w:rPr>
+    </w:lvl>
+    <w:lvl w:ilvl="6">
+      <w:start w:val="1"/>
+      <w:numFmt w:val="decimal"/>
+      <w:isLgl/>
+      <w:lvlText w:val="%1.%2.%3.%4.%5.%6.%7."/>
+      <w:lvlJc w:val="left"/>
+      <w:pPr>
+        <w:ind w:left="3960" w:hanging="1440"/>
+      </w:pPr>
+      <w:rPr>
+        <w:rFonts w:hint="default"/>
+      </w:rPr>
+    </w:lvl>
+    <w:lvl w:ilvl="7">
+      <w:start w:val="1"/>
+      <w:numFmt w:val="decimal"/>
+      <w:isLgl/>
+      <w:lvlText w:val="%1.%2.%3.%4.%5.%6.%7.%8."/>
+      <w:lvlJc w:val="left"/>
+      <w:pPr>
+        <w:ind w:left="4320" w:hanging="1440"/>
+      </w:pPr>
+      <w:rPr>
+        <w:rFonts w:hint="default"/>
+      </w:rPr>
+    </w:lvl>
+    <w:lvl w:ilvl="8">
+      <w:start w:val="1"/>
+      <w:numFmt w:val="decimal"/>
+      <w:isLgl/>
+      <w:lvlText w:val="%1.%2.%3.%4.%5.%6.%7.%8.%9."/>
+      <w:lvlJc w:val="left"/>
+      <w:pPr>
+        <w:ind w:left="5040" w:hanging="1800"/>
+      </w:pPr>
+      <w:rPr>
+        <w:rFonts w:hint="default"/>
+      </w:rPr>
     </w:lvl>
   </w:abstractNum>
   <w:abstractNum w:abstractNumId="6" w15:restartNumberingAfterBreak="0">

</xml_diff>